<commit_message>
Bases de datos y diagramas de bd
Signed-off-by: Jorge Esteban CS <a20311083@uthermosillo.edu.mx>
</commit_message>
<xml_diff>
--- a/DOC_SRS/SRS_CarFix.docx
+++ b/DOC_SRS/SRS_CarFix.docx
@@ -7134,7 +7134,19 @@
         <w:rPr>
           <w:rStyle w:val="Ninguno"/>
         </w:rPr>
-        <w:t>name: El nombre del usuario (max 100 caracteres).</w:t>
+        <w:t>name: El nombre del usuario (max 1</w:t>
+      </w:r>
+      <w:r>
+        <w:rPr>
+          <w:rStyle w:val="Ninguno"/>
+        </w:rPr>
+        <w:t>2</w:t>
+      </w:r>
+      <w:r>
+        <w:rPr>
+          <w:rStyle w:val="Ninguno"/>
+        </w:rPr>
+        <w:t>0 caracteres).</w:t>
       </w:r>
     </w:p>
     <w:p>
@@ -7153,7 +7165,19 @@
         <w:rPr>
           <w:rStyle w:val="Ninguno"/>
         </w:rPr>
-        <w:t>lastName: Apellido del usuario (max 130 caracteres)</w:t>
+        <w:t>lastName: Apellido del usuario (max 1</w:t>
+      </w:r>
+      <w:r>
+        <w:rPr>
+          <w:rStyle w:val="Ninguno"/>
+        </w:rPr>
+        <w:t>2</w:t>
+      </w:r>
+      <w:r>
+        <w:rPr>
+          <w:rStyle w:val="Ninguno"/>
+        </w:rPr>
+        <w:t>0 caracteres)</w:t>
       </w:r>
     </w:p>
     <w:p>
@@ -7172,7 +7196,19 @@
         <w:rPr>
           <w:rStyle w:val="Ninguno"/>
         </w:rPr>
-        <w:t>email: Correo electrónico (max 140 caracteres)</w:t>
+        <w:t>email: Correo electrónico (max 1</w:t>
+      </w:r>
+      <w:r>
+        <w:rPr>
+          <w:rStyle w:val="Ninguno"/>
+        </w:rPr>
+        <w:t>2</w:t>
+      </w:r>
+      <w:r>
+        <w:rPr>
+          <w:rStyle w:val="Ninguno"/>
+        </w:rPr>
+        <w:t>0 caracteres)</w:t>
       </w:r>
     </w:p>
     <w:p>
@@ -7857,7 +7893,7 @@
         </w:numPr>
       </w:pPr>
       <w:r>
-        <w:t xml:space="preserve">car: el nombre del vehículo (130 </w:t>
+        <w:t xml:space="preserve">car: el nombre del vehículo (10 </w:t>
       </w:r>
       <w:r>
         <w:t>Max</w:t>
@@ -7887,7 +7923,19 @@
         </w:numPr>
       </w:pPr>
       <w:r>
-        <w:t xml:space="preserve">serial_num: El numero de serie del vehículo (60 max </w:t>
+        <w:t xml:space="preserve">serial_num: El </w:t>
+      </w:r>
+      <w:r>
+        <w:t>número</w:t>
+      </w:r>
+      <w:r>
+        <w:t xml:space="preserve"> de serie del vehículo (</w:t>
+      </w:r>
+      <w:r>
+        <w:t>12</w:t>
+      </w:r>
+      <w:r>
+        <w:t xml:space="preserve">0 max </w:t>
       </w:r>
       <w:r>
         <w:t>caracteres</w:t>
@@ -7905,7 +7953,13 @@
         </w:numPr>
       </w:pPr>
       <w:r>
-        <w:t>user_id: numero de usuario al que estará ligado el servicio (Foreing Key a usuarios “id”</w:t>
+        <w:t xml:space="preserve">user_id: </w:t>
+      </w:r>
+      <w:r>
+        <w:t>número</w:t>
+      </w:r>
+      <w:r>
+        <w:t xml:space="preserve"> de usuario al que estará ligado el servicio (Foreing Key a usuarios “id”</w:t>
       </w:r>
       <w:r>
         <w:t xml:space="preserve"> “interno”</w:t>
@@ -8005,7 +8059,13 @@
         </w:numPr>
       </w:pPr>
       <w:r>
-        <w:t>car: el nombre del vehículo (130 max caracteres)</w:t>
+        <w:t>car: el nombre del vehículo (1</w:t>
+      </w:r>
+      <w:r>
+        <w:t>2</w:t>
+      </w:r>
+      <w:r>
+        <w:t>0 max caracteres)</w:t>
       </w:r>
     </w:p>
     <w:p>
@@ -8029,7 +8089,13 @@
         </w:numPr>
       </w:pPr>
       <w:r>
-        <w:t>serial_num: El numero de serie del vehículo (60 max carcteres).</w:t>
+        <w:t xml:space="preserve">serial_num: El </w:t>
+      </w:r>
+      <w:r>
+        <w:t>número</w:t>
+      </w:r>
+      <w:r>
+        <w:t xml:space="preserve"> de serie del vehículo (60 max carcteres).</w:t>
       </w:r>
     </w:p>
     <w:p>
@@ -8194,7 +8260,13 @@
       </w:pPr>
       <w:r>
         <w:lastRenderedPageBreak/>
-        <w:t>car: el nombre del vehículo (130 Max caracteres)</w:t>
+        <w:t>car: el nombre del vehículo (1</w:t>
+      </w:r>
+      <w:r>
+        <w:t>2</w:t>
+      </w:r>
+      <w:r>
+        <w:t>0 Max caracteres)</w:t>
       </w:r>
     </w:p>
     <w:p>
@@ -8360,7 +8432,13 @@
         </w:numPr>
       </w:pPr>
       <w:r>
-        <w:t>car: el nombre del vehículo (130 Max caracteres)</w:t>
+        <w:t>car: el nombre del vehículo (1</w:t>
+      </w:r>
+      <w:r>
+        <w:t>2</w:t>
+      </w:r>
+      <w:r>
+        <w:t>0 Max caracteres)</w:t>
       </w:r>
     </w:p>
     <w:p>
@@ -8390,7 +8468,13 @@
         <w:t>número</w:t>
       </w:r>
       <w:r>
-        <w:t xml:space="preserve"> de serie del vehículo (60 max caracteres).</w:t>
+        <w:t xml:space="preserve"> de serie del vehículo (</w:t>
+      </w:r>
+      <w:r>
+        <w:t>12</w:t>
+      </w:r>
+      <w:r>
+        <w:t>0 max caracteres).</w:t>
       </w:r>
     </w:p>
     <w:p>
@@ -11165,7 +11249,7 @@
     <w:abstractNumId w:val="9"/>
     <w:lvlOverride w:ilvl="0">
       <w:startOverride w:val="1"/>
-      <w:lvl w:ilvl="0" w:tplc="7FDED698">
+      <w:lvl w:ilvl="0" w:tplc="DDF45340">
         <w:start w:val="1"/>
         <w:numFmt w:val="decimal"/>
         <w:lvlText w:val="%1."/>
@@ -11195,7 +11279,7 @@
     </w:lvlOverride>
     <w:lvlOverride w:ilvl="1">
       <w:startOverride w:val="5"/>
-      <w:lvl w:ilvl="1" w:tplc="27648AAC">
+      <w:lvl w:ilvl="1" w:tplc="54B62FC6">
         <w:start w:val="5"/>
         <w:numFmt w:val="decimal"/>
         <w:lvlText w:val="%1.%2."/>
@@ -11228,7 +11312,7 @@
     </w:lvlOverride>
     <w:lvlOverride w:ilvl="2">
       <w:startOverride w:val="1"/>
-      <w:lvl w:ilvl="2" w:tplc="808A97AA">
+      <w:lvl w:ilvl="2" w:tplc="4AB46BCA">
         <w:start w:val="1"/>
         <w:numFmt w:val="decimal"/>
         <w:lvlText w:val="%1.%2.%3."/>
@@ -11262,7 +11346,7 @@
     </w:lvlOverride>
     <w:lvlOverride w:ilvl="3">
       <w:startOverride w:val="1"/>
-      <w:lvl w:ilvl="3" w:tplc="DB86657C">
+      <w:lvl w:ilvl="3" w:tplc="AC549C74">
         <w:start w:val="1"/>
         <w:numFmt w:val="decimal"/>
         <w:lvlText w:val="%1.%2.%3.%4."/>
@@ -11296,7 +11380,7 @@
     </w:lvlOverride>
     <w:lvlOverride w:ilvl="4">
       <w:startOverride w:val="1"/>
-      <w:lvl w:ilvl="4" w:tplc="9E2A6212">
+      <w:lvl w:ilvl="4" w:tplc="79F0655A">
         <w:start w:val="1"/>
         <w:numFmt w:val="decimal"/>
         <w:lvlText w:val="%1.%2.%3.%4.%5."/>
@@ -11330,7 +11414,7 @@
     </w:lvlOverride>
     <w:lvlOverride w:ilvl="5">
       <w:startOverride w:val="1"/>
-      <w:lvl w:ilvl="5" w:tplc="EBA4823A">
+      <w:lvl w:ilvl="5" w:tplc="90EEA5D6">
         <w:start w:val="1"/>
         <w:numFmt w:val="decimal"/>
         <w:lvlText w:val="%1.%2.%3.%4.%5.%6."/>
@@ -11364,7 +11448,7 @@
     </w:lvlOverride>
     <w:lvlOverride w:ilvl="6">
       <w:startOverride w:val="1"/>
-      <w:lvl w:ilvl="6" w:tplc="920C39C0">
+      <w:lvl w:ilvl="6" w:tplc="7DDE1EC6">
         <w:start w:val="1"/>
         <w:numFmt w:val="decimal"/>
         <w:lvlText w:val="%1.%2.%3.%4.%5.%6.%7."/>
@@ -11398,7 +11482,7 @@
     </w:lvlOverride>
     <w:lvlOverride w:ilvl="7">
       <w:startOverride w:val="1"/>
-      <w:lvl w:ilvl="7" w:tplc="D09687DE">
+      <w:lvl w:ilvl="7" w:tplc="0A80347A">
         <w:start w:val="1"/>
         <w:numFmt w:val="decimal"/>
         <w:lvlText w:val="%1.%2.%3.%4.%5.%6.%7.%8."/>
@@ -11432,7 +11516,7 @@
     </w:lvlOverride>
     <w:lvlOverride w:ilvl="8">
       <w:startOverride w:val="1"/>
-      <w:lvl w:ilvl="8" w:tplc="C08C5D1E">
+      <w:lvl w:ilvl="8" w:tplc="7A687664">
         <w:start w:val="1"/>
         <w:numFmt w:val="decimal"/>
         <w:lvlText w:val="%1.%2.%3.%4.%5.%6.%7.%8.%9."/>
@@ -11498,7 +11582,7 @@
   <w:num w:numId="31">
     <w:abstractNumId w:val="9"/>
     <w:lvlOverride w:ilvl="0">
-      <w:lvl w:ilvl="0" w:tplc="7FDED698">
+      <w:lvl w:ilvl="0" w:tplc="DDF45340">
         <w:start w:val="1"/>
         <w:numFmt w:val="decimal"/>
         <w:lvlText w:val="%1."/>
@@ -11527,7 +11611,7 @@
       </w:lvl>
     </w:lvlOverride>
     <w:lvlOverride w:ilvl="1">
-      <w:lvl w:ilvl="1" w:tplc="27648AAC">
+      <w:lvl w:ilvl="1" w:tplc="54B62FC6">
         <w:start w:val="1"/>
         <w:numFmt w:val="decimal"/>
         <w:lvlText w:val="%1.%2."/>
@@ -11554,7 +11638,7 @@
       </w:lvl>
     </w:lvlOverride>
     <w:lvlOverride w:ilvl="2">
-      <w:lvl w:ilvl="2" w:tplc="808A97AA">
+      <w:lvl w:ilvl="2" w:tplc="4AB46BCA">
         <w:start w:val="1"/>
         <w:numFmt w:val="decimal"/>
         <w:lvlText w:val="%1.%2.%3."/>
@@ -11581,7 +11665,7 @@
       </w:lvl>
     </w:lvlOverride>
     <w:lvlOverride w:ilvl="3">
-      <w:lvl w:ilvl="3" w:tplc="DB86657C">
+      <w:lvl w:ilvl="3" w:tplc="AC549C74">
         <w:start w:val="1"/>
         <w:numFmt w:val="decimal"/>
         <w:lvlText w:val="%1.%2.%3.%4."/>
@@ -11608,7 +11692,7 @@
       </w:lvl>
     </w:lvlOverride>
     <w:lvlOverride w:ilvl="4">
-      <w:lvl w:ilvl="4" w:tplc="9E2A6212">
+      <w:lvl w:ilvl="4" w:tplc="79F0655A">
         <w:start w:val="1"/>
         <w:numFmt w:val="decimal"/>
         <w:lvlText w:val="%1.%2.%3.%4.%5."/>
@@ -11635,7 +11719,7 @@
       </w:lvl>
     </w:lvlOverride>
     <w:lvlOverride w:ilvl="5">
-      <w:lvl w:ilvl="5" w:tplc="EBA4823A">
+      <w:lvl w:ilvl="5" w:tplc="90EEA5D6">
         <w:start w:val="1"/>
         <w:numFmt w:val="decimal"/>
         <w:lvlText w:val="%1.%2.%3.%4.%5.%6."/>
@@ -11662,7 +11746,7 @@
       </w:lvl>
     </w:lvlOverride>
     <w:lvlOverride w:ilvl="6">
-      <w:lvl w:ilvl="6" w:tplc="920C39C0">
+      <w:lvl w:ilvl="6" w:tplc="7DDE1EC6">
         <w:start w:val="1"/>
         <w:numFmt w:val="decimal"/>
         <w:lvlText w:val="%1.%2.%3.%4.%5.%6.%7."/>
@@ -11689,7 +11773,7 @@
       </w:lvl>
     </w:lvlOverride>
     <w:lvlOverride w:ilvl="7">
-      <w:lvl w:ilvl="7" w:tplc="D09687DE">
+      <w:lvl w:ilvl="7" w:tplc="0A80347A">
         <w:start w:val="1"/>
         <w:numFmt w:val="decimal"/>
         <w:lvlText w:val="%1.%2.%3.%4.%5.%6.%7.%8."/>
@@ -11716,7 +11800,7 @@
       </w:lvl>
     </w:lvlOverride>
     <w:lvlOverride w:ilvl="8">
-      <w:lvl w:ilvl="8" w:tplc="C08C5D1E">
+      <w:lvl w:ilvl="8" w:tplc="7A687664">
         <w:start w:val="1"/>
         <w:numFmt w:val="decimal"/>
         <w:lvlText w:val="%1.%2.%3.%4.%5.%6.%7.%8.%9."/>

</xml_diff>